<commit_message>
Atualização dos casos de usos do componente de Gestão de Segurança do processo de Serviços Transversais.
</commit_message>
<xml_diff>
--- a/01_DOCUMENTACAO_TECNICA/81_STR/00_DB/STR - Dicionário de Dados.docx
+++ b/01_DOCUMENTACAO_TECNICA/81_STR/00_DB/STR - Dicionário de Dados.docx
@@ -1,6 +1,6 @@
 
 <file path=word/document.xml><?xml version="1.0" encoding="utf-8"?>
-<w:document xmlns:wpc="http://schemas.microsoft.com/office/word/2010/wordprocessingCanvas" xmlns:mc="http://schemas.openxmlformats.org/markup-compatibility/2006" xmlns:o="urn:schemas-microsoft-com:office:office" xmlns:r="http://schemas.openxmlformats.org/officeDocument/2006/relationships" xmlns:m="http://schemas.openxmlformats.org/officeDocument/2006/math" xmlns:v="urn:schemas-microsoft-com:vml" xmlns:wp14="http://schemas.microsoft.com/office/word/2010/wordprocessingDrawing" xmlns:wp="http://schemas.openxmlformats.org/drawingml/2006/wordprocessingDrawing" xmlns:w10="urn:schemas-microsoft-com:office:word" xmlns:w="http://schemas.openxmlformats.org/wordprocessingml/2006/main" xmlns:w14="http://schemas.microsoft.com/office/word/2010/wordml" xmlns:w15="http://schemas.microsoft.com/office/word/2012/wordml" xmlns:wpg="http://schemas.microsoft.com/office/word/2010/wordprocessingGroup" xmlns:wpi="http://schemas.microsoft.com/office/word/2010/wordprocessingInk" xmlns:wne="http://schemas.microsoft.com/office/word/2006/wordml" xmlns:wps="http://schemas.microsoft.com/office/word/2010/wordprocessingShape" mc:Ignorable="w14 w15 wp14">
+<w:document xmlns:wpc="http://schemas.microsoft.com/office/word/2010/wordprocessingCanvas" xmlns:cx="http://schemas.microsoft.com/office/drawing/2014/chartex" xmlns:cx1="http://schemas.microsoft.com/office/drawing/2015/9/8/chartex" xmlns:cx2="http://schemas.microsoft.com/office/drawing/2015/10/21/chartex" xmlns:mc="http://schemas.openxmlformats.org/markup-compatibility/2006" xmlns:o="urn:schemas-microsoft-com:office:office" xmlns:r="http://schemas.openxmlformats.org/officeDocument/2006/relationships" xmlns:m="http://schemas.openxmlformats.org/officeDocument/2006/math" xmlns:v="urn:schemas-microsoft-com:vml" xmlns:wp14="http://schemas.microsoft.com/office/word/2010/wordprocessingDrawing" xmlns:wp="http://schemas.openxmlformats.org/drawingml/2006/wordprocessingDrawing" xmlns:w10="urn:schemas-microsoft-com:office:word" xmlns:w="http://schemas.openxmlformats.org/wordprocessingml/2006/main" xmlns:w14="http://schemas.microsoft.com/office/word/2010/wordml" xmlns:w15="http://schemas.microsoft.com/office/word/2012/wordml" xmlns:w16se="http://schemas.microsoft.com/office/word/2015/wordml/symex" xmlns:wpg="http://schemas.microsoft.com/office/word/2010/wordprocessingGroup" xmlns:wpi="http://schemas.microsoft.com/office/word/2010/wordprocessingInk" xmlns:wne="http://schemas.microsoft.com/office/word/2006/wordml" xmlns:wps="http://schemas.microsoft.com/office/word/2010/wordprocessingShape" mc:Ignorable="w14 w15 w16se wp14">
   <w:body>
     <w:p>
       <w:pPr>
@@ -1016,7 +1016,10 @@
         </w:tc>
       </w:tr>
     </w:tbl>
-    <w:p/>
+    <w:p>
+      <w:bookmarkStart w:id="0" w:name="_GoBack"/>
+      <w:bookmarkEnd w:id="0"/>
+    </w:p>
     <w:p/>
     <w:p>
       <w:pPr>
@@ -1441,14 +1444,14 @@
           <w:numId w:val="29"/>
         </w:numPr>
       </w:pPr>
-      <w:bookmarkStart w:id="0" w:name="_Toc447185513"/>
+      <w:bookmarkStart w:id="1" w:name="_Toc447185513"/>
       <w:r>
         <w:t>Modelo Entidade Relacio</w:t>
       </w:r>
       <w:r>
         <w:t>namento</w:t>
       </w:r>
-      <w:bookmarkEnd w:id="0"/>
+      <w:bookmarkEnd w:id="1"/>
     </w:p>
     <w:p>
       <w:pPr>
@@ -1571,11 +1574,11 @@
       <w:pPr>
         <w:pStyle w:val="Ttulo1"/>
       </w:pPr>
-      <w:bookmarkStart w:id="1" w:name="_Toc447185514"/>
+      <w:bookmarkStart w:id="2" w:name="_Toc447185514"/>
       <w:r>
         <w:t>Dicionário de Dados</w:t>
       </w:r>
-      <w:bookmarkEnd w:id="1"/>
+      <w:bookmarkEnd w:id="2"/>
     </w:p>
     <w:p>
       <w:pPr>
@@ -1603,7 +1606,7 @@
       <w:pPr>
         <w:pStyle w:val="Ttulo2"/>
       </w:pPr>
-      <w:bookmarkStart w:id="2" w:name="_Toc447185515"/>
+      <w:bookmarkStart w:id="3" w:name="_Toc447185515"/>
       <w:r>
         <w:lastRenderedPageBreak/>
         <w:t xml:space="preserve">Listagem de </w:t>
@@ -1617,7 +1620,7 @@
       <w:r>
         <w:t xml:space="preserve"> de Dados</w:t>
       </w:r>
-      <w:bookmarkEnd w:id="2"/>
+      <w:bookmarkEnd w:id="3"/>
     </w:p>
     <w:p>
       <w:pPr>
@@ -3310,11 +3313,11 @@
       <w:pPr>
         <w:pStyle w:val="Ttulo2"/>
       </w:pPr>
-      <w:bookmarkStart w:id="3" w:name="_Toc447185516"/>
+      <w:bookmarkStart w:id="4" w:name="_Toc447185516"/>
       <w:r>
         <w:t>Detalhe de Atributos por Tabela</w:t>
       </w:r>
-      <w:bookmarkEnd w:id="3"/>
+      <w:bookmarkEnd w:id="4"/>
     </w:p>
     <w:p>
       <w:pPr>
@@ -3326,8 +3329,8 @@
           <w:szCs w:val="40"/>
         </w:rPr>
       </w:pPr>
-      <w:bookmarkStart w:id="4" w:name="QeqPUcqGAqBwAQlg"/>
-      <w:bookmarkStart w:id="5" w:name="jdJXUcqGAqBwAQgX"/>
+      <w:bookmarkStart w:id="5" w:name="QeqPUcqGAqBwAQlg"/>
+      <w:bookmarkStart w:id="6" w:name="jdJXUcqGAqBwAQgX"/>
       <w:r>
         <w:rPr>
           <w:rFonts w:asciiTheme="minorHAnsi" w:hAnsiTheme="minorHAnsi"/>
@@ -3956,8 +3959,8 @@
           <w:szCs w:val="40"/>
         </w:rPr>
       </w:pPr>
-      <w:bookmarkStart w:id="6" w:name="exN3UcqGAqBwAQkc"/>
-      <w:bookmarkStart w:id="7" w:name="_9JXUcqGAqBwAQg8"/>
+      <w:bookmarkStart w:id="7" w:name="exN3UcqGAqBwAQkc"/>
+      <w:bookmarkStart w:id="8" w:name="_9JXUcqGAqBwAQg8"/>
       <w:r>
         <w:rPr>
           <w:rFonts w:asciiTheme="minorHAnsi" w:hAnsiTheme="minorHAnsi"/>
@@ -3967,8 +3970,8 @@
         </w:rPr>
         <w:t>TA_CORREIO_CONTRIBUINTE</w:t>
       </w:r>
-      <w:bookmarkEnd w:id="6"/>
       <w:bookmarkEnd w:id="7"/>
+      <w:bookmarkEnd w:id="8"/>
     </w:p>
     <w:tbl>
       <w:tblPr>
@@ -5024,16 +5027,7 @@
                 <w:rFonts w:asciiTheme="minorHAnsi" w:hAnsiTheme="minorHAnsi"/>
                 <w:lang w:val="pt-BR"/>
               </w:rPr>
-              <w:t>b</w:t>
-            </w:r>
-            <w:bookmarkStart w:id="8" w:name="_GoBack"/>
-            <w:bookmarkEnd w:id="8"/>
-            <w:r>
-              <w:rPr>
-                <w:rFonts w:asciiTheme="minorHAnsi" w:hAnsiTheme="minorHAnsi"/>
-                <w:lang w:val="pt-BR"/>
-              </w:rPr>
-              <w:t>lob</w:t>
+              <w:t>clob</w:t>
             </w:r>
           </w:p>
         </w:tc>
@@ -11810,7 +11804,6 @@
                 <w:rFonts w:asciiTheme="minorHAnsi" w:hAnsiTheme="minorHAnsi"/>
                 <w:lang w:val="pt-BR"/>
               </w:rPr>
-              <w:lastRenderedPageBreak/>
               <w:t>CASO_USO</w:t>
             </w:r>
           </w:p>
@@ -14258,8 +14251,8 @@
       </w:pPr>
       <w:bookmarkStart w:id="23" w:name="HIsvUcqGAqBwAQpd"/>
       <w:bookmarkStart w:id="24" w:name="ujJXUcqGAqBwAQiy"/>
-      <w:bookmarkEnd w:id="4"/>
       <w:bookmarkEnd w:id="5"/>
+      <w:bookmarkEnd w:id="6"/>
       <w:r>
         <w:rPr>
           <w:rFonts w:asciiTheme="minorHAnsi" w:hAnsiTheme="minorHAnsi"/>
@@ -36370,7 +36363,7 @@
 </file>
 
 <file path=word/endnotes.xml><?xml version="1.0" encoding="utf-8"?>
-<w:endnotes xmlns:wpc="http://schemas.microsoft.com/office/word/2010/wordprocessingCanvas" xmlns:mc="http://schemas.openxmlformats.org/markup-compatibility/2006" xmlns:o="urn:schemas-microsoft-com:office:office" xmlns:r="http://schemas.openxmlformats.org/officeDocument/2006/relationships" xmlns:m="http://schemas.openxmlformats.org/officeDocument/2006/math" xmlns:v="urn:schemas-microsoft-com:vml" xmlns:wp14="http://schemas.microsoft.com/office/word/2010/wordprocessingDrawing" xmlns:wp="http://schemas.openxmlformats.org/drawingml/2006/wordprocessingDrawing" xmlns:w10="urn:schemas-microsoft-com:office:word" xmlns:w="http://schemas.openxmlformats.org/wordprocessingml/2006/main" xmlns:w14="http://schemas.microsoft.com/office/word/2010/wordml" xmlns:w15="http://schemas.microsoft.com/office/word/2012/wordml" xmlns:wpg="http://schemas.microsoft.com/office/word/2010/wordprocessingGroup" xmlns:wpi="http://schemas.microsoft.com/office/word/2010/wordprocessingInk" xmlns:wne="http://schemas.microsoft.com/office/word/2006/wordml" xmlns:wps="http://schemas.microsoft.com/office/word/2010/wordprocessingShape" mc:Ignorable="w14 w15 wp14">
+<w:endnotes xmlns:wpc="http://schemas.microsoft.com/office/word/2010/wordprocessingCanvas" xmlns:cx="http://schemas.microsoft.com/office/drawing/2014/chartex" xmlns:cx1="http://schemas.microsoft.com/office/drawing/2015/9/8/chartex" xmlns:cx2="http://schemas.microsoft.com/office/drawing/2015/10/21/chartex" xmlns:mc="http://schemas.openxmlformats.org/markup-compatibility/2006" xmlns:o="urn:schemas-microsoft-com:office:office" xmlns:r="http://schemas.openxmlformats.org/officeDocument/2006/relationships" xmlns:m="http://schemas.openxmlformats.org/officeDocument/2006/math" xmlns:v="urn:schemas-microsoft-com:vml" xmlns:wp14="http://schemas.microsoft.com/office/word/2010/wordprocessingDrawing" xmlns:wp="http://schemas.openxmlformats.org/drawingml/2006/wordprocessingDrawing" xmlns:w10="urn:schemas-microsoft-com:office:word" xmlns:w="http://schemas.openxmlformats.org/wordprocessingml/2006/main" xmlns:w14="http://schemas.microsoft.com/office/word/2010/wordml" xmlns:w15="http://schemas.microsoft.com/office/word/2012/wordml" xmlns:w16se="http://schemas.microsoft.com/office/word/2015/wordml/symex" xmlns:wpg="http://schemas.microsoft.com/office/word/2010/wordprocessingGroup" xmlns:wpi="http://schemas.microsoft.com/office/word/2010/wordprocessingInk" xmlns:wne="http://schemas.microsoft.com/office/word/2006/wordml" xmlns:wps="http://schemas.microsoft.com/office/word/2010/wordprocessingShape" mc:Ignorable="w14 w15 w16se wp14">
   <w:endnote w:type="separator" w:id="-1">
     <w:p>
       <w:r>
@@ -36389,7 +36382,7 @@
 </file>
 
 <file path=word/footer1.xml><?xml version="1.0" encoding="utf-8"?>
-<w:ftr xmlns:wpc="http://schemas.microsoft.com/office/word/2010/wordprocessingCanvas" xmlns:mc="http://schemas.openxmlformats.org/markup-compatibility/2006" xmlns:o="urn:schemas-microsoft-com:office:office" xmlns:r="http://schemas.openxmlformats.org/officeDocument/2006/relationships" xmlns:m="http://schemas.openxmlformats.org/officeDocument/2006/math" xmlns:v="urn:schemas-microsoft-com:vml" xmlns:wp14="http://schemas.microsoft.com/office/word/2010/wordprocessingDrawing" xmlns:wp="http://schemas.openxmlformats.org/drawingml/2006/wordprocessingDrawing" xmlns:w10="urn:schemas-microsoft-com:office:word" xmlns:w="http://schemas.openxmlformats.org/wordprocessingml/2006/main" xmlns:w14="http://schemas.microsoft.com/office/word/2010/wordml" xmlns:w15="http://schemas.microsoft.com/office/word/2012/wordml" xmlns:wpg="http://schemas.microsoft.com/office/word/2010/wordprocessingGroup" xmlns:wpi="http://schemas.microsoft.com/office/word/2010/wordprocessingInk" xmlns:wne="http://schemas.microsoft.com/office/word/2006/wordml" xmlns:wps="http://schemas.microsoft.com/office/word/2010/wordprocessingShape" mc:Ignorable="w14 w15 wp14">
+<w:ftr xmlns:wpc="http://schemas.microsoft.com/office/word/2010/wordprocessingCanvas" xmlns:cx="http://schemas.microsoft.com/office/drawing/2014/chartex" xmlns:cx1="http://schemas.microsoft.com/office/drawing/2015/9/8/chartex" xmlns:cx2="http://schemas.microsoft.com/office/drawing/2015/10/21/chartex" xmlns:mc="http://schemas.openxmlformats.org/markup-compatibility/2006" xmlns:o="urn:schemas-microsoft-com:office:office" xmlns:r="http://schemas.openxmlformats.org/officeDocument/2006/relationships" xmlns:m="http://schemas.openxmlformats.org/officeDocument/2006/math" xmlns:v="urn:schemas-microsoft-com:vml" xmlns:wp14="http://schemas.microsoft.com/office/word/2010/wordprocessingDrawing" xmlns:wp="http://schemas.openxmlformats.org/drawingml/2006/wordprocessingDrawing" xmlns:w10="urn:schemas-microsoft-com:office:word" xmlns:w="http://schemas.openxmlformats.org/wordprocessingml/2006/main" xmlns:w14="http://schemas.microsoft.com/office/word/2010/wordml" xmlns:w15="http://schemas.microsoft.com/office/word/2012/wordml" xmlns:w16se="http://schemas.microsoft.com/office/word/2015/wordml/symex" xmlns:wpg="http://schemas.microsoft.com/office/word/2010/wordprocessingGroup" xmlns:wpi="http://schemas.microsoft.com/office/word/2010/wordprocessingInk" xmlns:wne="http://schemas.microsoft.com/office/word/2006/wordml" xmlns:wps="http://schemas.microsoft.com/office/word/2010/wordprocessingShape" mc:Ignorable="w14 w15 w16se wp14">
   <w:p>
     <w:pPr>
       <w:pStyle w:val="Rodap"/>
@@ -36464,7 +36457,7 @@
         <w:b/>
         <w:noProof/>
       </w:rPr>
-      <w:t>5</w:t>
+      <w:t>23</w:t>
     </w:r>
     <w:r>
       <w:rPr>
@@ -36477,7 +36470,7 @@
 </file>
 
 <file path=word/footnotes.xml><?xml version="1.0" encoding="utf-8"?>
-<w:footnotes xmlns:wpc="http://schemas.microsoft.com/office/word/2010/wordprocessingCanvas" xmlns:mc="http://schemas.openxmlformats.org/markup-compatibility/2006" xmlns:o="urn:schemas-microsoft-com:office:office" xmlns:r="http://schemas.openxmlformats.org/officeDocument/2006/relationships" xmlns:m="http://schemas.openxmlformats.org/officeDocument/2006/math" xmlns:v="urn:schemas-microsoft-com:vml" xmlns:wp14="http://schemas.microsoft.com/office/word/2010/wordprocessingDrawing" xmlns:wp="http://schemas.openxmlformats.org/drawingml/2006/wordprocessingDrawing" xmlns:w10="urn:schemas-microsoft-com:office:word" xmlns:w="http://schemas.openxmlformats.org/wordprocessingml/2006/main" xmlns:w14="http://schemas.microsoft.com/office/word/2010/wordml" xmlns:w15="http://schemas.microsoft.com/office/word/2012/wordml" xmlns:wpg="http://schemas.microsoft.com/office/word/2010/wordprocessingGroup" xmlns:wpi="http://schemas.microsoft.com/office/word/2010/wordprocessingInk" xmlns:wne="http://schemas.microsoft.com/office/word/2006/wordml" xmlns:wps="http://schemas.microsoft.com/office/word/2010/wordprocessingShape" mc:Ignorable="w14 w15 wp14">
+<w:footnotes xmlns:wpc="http://schemas.microsoft.com/office/word/2010/wordprocessingCanvas" xmlns:cx="http://schemas.microsoft.com/office/drawing/2014/chartex" xmlns:cx1="http://schemas.microsoft.com/office/drawing/2015/9/8/chartex" xmlns:cx2="http://schemas.microsoft.com/office/drawing/2015/10/21/chartex" xmlns:mc="http://schemas.openxmlformats.org/markup-compatibility/2006" xmlns:o="urn:schemas-microsoft-com:office:office" xmlns:r="http://schemas.openxmlformats.org/officeDocument/2006/relationships" xmlns:m="http://schemas.openxmlformats.org/officeDocument/2006/math" xmlns:v="urn:schemas-microsoft-com:vml" xmlns:wp14="http://schemas.microsoft.com/office/word/2010/wordprocessingDrawing" xmlns:wp="http://schemas.openxmlformats.org/drawingml/2006/wordprocessingDrawing" xmlns:w10="urn:schemas-microsoft-com:office:word" xmlns:w="http://schemas.openxmlformats.org/wordprocessingml/2006/main" xmlns:w14="http://schemas.microsoft.com/office/word/2010/wordml" xmlns:w15="http://schemas.microsoft.com/office/word/2012/wordml" xmlns:w16se="http://schemas.microsoft.com/office/word/2015/wordml/symex" xmlns:wpg="http://schemas.microsoft.com/office/word/2010/wordprocessingGroup" xmlns:wpi="http://schemas.microsoft.com/office/word/2010/wordprocessingInk" xmlns:wne="http://schemas.microsoft.com/office/word/2006/wordml" xmlns:wps="http://schemas.microsoft.com/office/word/2010/wordprocessingShape" mc:Ignorable="w14 w15 w16se wp14">
   <w:footnote w:type="separator" w:id="-1">
     <w:p>
       <w:r>
@@ -36496,7 +36489,7 @@
 </file>
 
 <file path=word/header1.xml><?xml version="1.0" encoding="utf-8"?>
-<w:hdr xmlns:wpc="http://schemas.microsoft.com/office/word/2010/wordprocessingCanvas" xmlns:mc="http://schemas.openxmlformats.org/markup-compatibility/2006" xmlns:o="urn:schemas-microsoft-com:office:office" xmlns:r="http://schemas.openxmlformats.org/officeDocument/2006/relationships" xmlns:m="http://schemas.openxmlformats.org/officeDocument/2006/math" xmlns:v="urn:schemas-microsoft-com:vml" xmlns:wp14="http://schemas.microsoft.com/office/word/2010/wordprocessingDrawing" xmlns:wp="http://schemas.openxmlformats.org/drawingml/2006/wordprocessingDrawing" xmlns:w10="urn:schemas-microsoft-com:office:word" xmlns:w="http://schemas.openxmlformats.org/wordprocessingml/2006/main" xmlns:w14="http://schemas.microsoft.com/office/word/2010/wordml" xmlns:w15="http://schemas.microsoft.com/office/word/2012/wordml" xmlns:wpg="http://schemas.microsoft.com/office/word/2010/wordprocessingGroup" xmlns:wpi="http://schemas.microsoft.com/office/word/2010/wordprocessingInk" xmlns:wne="http://schemas.microsoft.com/office/word/2006/wordml" xmlns:wps="http://schemas.microsoft.com/office/word/2010/wordprocessingShape" mc:Ignorable="w14 w15 wp14">
+<w:hdr xmlns:wpc="http://schemas.microsoft.com/office/word/2010/wordprocessingCanvas" xmlns:cx="http://schemas.microsoft.com/office/drawing/2014/chartex" xmlns:cx1="http://schemas.microsoft.com/office/drawing/2015/9/8/chartex" xmlns:cx2="http://schemas.microsoft.com/office/drawing/2015/10/21/chartex" xmlns:mc="http://schemas.openxmlformats.org/markup-compatibility/2006" xmlns:o="urn:schemas-microsoft-com:office:office" xmlns:r="http://schemas.openxmlformats.org/officeDocument/2006/relationships" xmlns:m="http://schemas.openxmlformats.org/officeDocument/2006/math" xmlns:v="urn:schemas-microsoft-com:vml" xmlns:wp14="http://schemas.microsoft.com/office/word/2010/wordprocessingDrawing" xmlns:wp="http://schemas.openxmlformats.org/drawingml/2006/wordprocessingDrawing" xmlns:w10="urn:schemas-microsoft-com:office:word" xmlns:w="http://schemas.openxmlformats.org/wordprocessingml/2006/main" xmlns:w14="http://schemas.microsoft.com/office/word/2010/wordml" xmlns:w15="http://schemas.microsoft.com/office/word/2012/wordml" xmlns:w16se="http://schemas.microsoft.com/office/word/2015/wordml/symex" xmlns:wpg="http://schemas.microsoft.com/office/word/2010/wordprocessingGroup" xmlns:wpi="http://schemas.microsoft.com/office/word/2010/wordprocessingInk" xmlns:wne="http://schemas.microsoft.com/office/word/2006/wordml" xmlns:wps="http://schemas.microsoft.com/office/word/2010/wordprocessingShape" mc:Ignorable="w14 w15 w16se wp14">
   <w:p>
     <w:pPr>
       <w:pStyle w:val="Cabealho"/>
@@ -36606,8 +36599,8 @@
 </file>
 
 <file path=word/numbering.xml><?xml version="1.0" encoding="utf-8"?>
-<w:numbering xmlns:wpc="http://schemas.microsoft.com/office/word/2010/wordprocessingCanvas" xmlns:mc="http://schemas.openxmlformats.org/markup-compatibility/2006" xmlns:o="urn:schemas-microsoft-com:office:office" xmlns:r="http://schemas.openxmlformats.org/officeDocument/2006/relationships" xmlns:m="http://schemas.openxmlformats.org/officeDocument/2006/math" xmlns:v="urn:schemas-microsoft-com:vml" xmlns:wp14="http://schemas.microsoft.com/office/word/2010/wordprocessingDrawing" xmlns:wp="http://schemas.openxmlformats.org/drawingml/2006/wordprocessingDrawing" xmlns:w10="urn:schemas-microsoft-com:office:word" xmlns:w="http://schemas.openxmlformats.org/wordprocessingml/2006/main" xmlns:w14="http://schemas.microsoft.com/office/word/2010/wordml" xmlns:w15="http://schemas.microsoft.com/office/word/2012/wordml" xmlns:wpg="http://schemas.microsoft.com/office/word/2010/wordprocessingGroup" xmlns:wpi="http://schemas.microsoft.com/office/word/2010/wordprocessingInk" xmlns:wne="http://schemas.microsoft.com/office/word/2006/wordml" xmlns:wps="http://schemas.microsoft.com/office/word/2010/wordprocessingShape" mc:Ignorable="w14 w15 wp14">
-  <w:abstractNum w:abstractNumId="0">
+<w:numbering xmlns:wpc="http://schemas.microsoft.com/office/word/2010/wordprocessingCanvas" xmlns:cx="http://schemas.microsoft.com/office/drawing/2014/chartex" xmlns:cx1="http://schemas.microsoft.com/office/drawing/2015/9/8/chartex" xmlns:cx2="http://schemas.microsoft.com/office/drawing/2015/10/21/chartex" xmlns:mc="http://schemas.openxmlformats.org/markup-compatibility/2006" xmlns:o="urn:schemas-microsoft-com:office:office" xmlns:r="http://schemas.openxmlformats.org/officeDocument/2006/relationships" xmlns:m="http://schemas.openxmlformats.org/officeDocument/2006/math" xmlns:v="urn:schemas-microsoft-com:vml" xmlns:wp14="http://schemas.microsoft.com/office/word/2010/wordprocessingDrawing" xmlns:wp="http://schemas.openxmlformats.org/drawingml/2006/wordprocessingDrawing" xmlns:w10="urn:schemas-microsoft-com:office:word" xmlns:w="http://schemas.openxmlformats.org/wordprocessingml/2006/main" xmlns:w14="http://schemas.microsoft.com/office/word/2010/wordml" xmlns:w15="http://schemas.microsoft.com/office/word/2012/wordml" xmlns:w16se="http://schemas.microsoft.com/office/word/2015/wordml/symex" xmlns:wpg="http://schemas.microsoft.com/office/word/2010/wordprocessingGroup" xmlns:wpi="http://schemas.microsoft.com/office/word/2010/wordprocessingInk" xmlns:wne="http://schemas.microsoft.com/office/word/2006/wordml" xmlns:wps="http://schemas.microsoft.com/office/word/2010/wordprocessingShape" mc:Ignorable="w14 w15 w16se wp14">
+  <w:abstractNum w:abstractNumId="0" w15:restartNumberingAfterBreak="0">
     <w:nsid w:val="FFFFFFFB"/>
     <w:multiLevelType w:val="multilevel"/>
     <w:tmpl w:val="E130A12E"/>
@@ -36666,7 +36659,7 @@
       <w:lvlJc w:val="left"/>
     </w:lvl>
   </w:abstractNum>
-  <w:abstractNum w:abstractNumId="1">
+  <w:abstractNum w:abstractNumId="1" w15:restartNumberingAfterBreak="0">
     <w:nsid w:val="00381B7A"/>
     <w:multiLevelType w:val="hybridMultilevel"/>
     <w:tmpl w:val="F63CFC12"/>
@@ -36755,7 +36748,7 @@
       </w:pPr>
     </w:lvl>
   </w:abstractNum>
-  <w:abstractNum w:abstractNumId="2">
+  <w:abstractNum w:abstractNumId="2" w15:restartNumberingAfterBreak="0">
     <w:nsid w:val="10A245AC"/>
     <w:multiLevelType w:val="multilevel"/>
     <w:tmpl w:val="E130A12E"/>
@@ -36814,7 +36807,7 @@
       <w:lvlJc w:val="left"/>
     </w:lvl>
   </w:abstractNum>
-  <w:abstractNum w:abstractNumId="3">
+  <w:abstractNum w:abstractNumId="3" w15:restartNumberingAfterBreak="0">
     <w:nsid w:val="1CC01C20"/>
     <w:multiLevelType w:val="multilevel"/>
     <w:tmpl w:val="0416001D"/>
@@ -36900,7 +36893,7 @@
       </w:pPr>
     </w:lvl>
   </w:abstractNum>
-  <w:abstractNum w:abstractNumId="4">
+  <w:abstractNum w:abstractNumId="4" w15:restartNumberingAfterBreak="0">
     <w:nsid w:val="1F6526D3"/>
     <w:multiLevelType w:val="hybridMultilevel"/>
     <w:tmpl w:val="52FE52AA"/>
@@ -37016,7 +37009,7 @@
       </w:pPr>
     </w:lvl>
   </w:abstractNum>
-  <w:abstractNum w:abstractNumId="5">
+  <w:abstractNum w:abstractNumId="5" w15:restartNumberingAfterBreak="0">
     <w:nsid w:val="1FC32514"/>
     <w:multiLevelType w:val="hybridMultilevel"/>
     <w:tmpl w:val="DFAEB88E"/>
@@ -37105,7 +37098,7 @@
       </w:pPr>
     </w:lvl>
   </w:abstractNum>
-  <w:abstractNum w:abstractNumId="6">
+  <w:abstractNum w:abstractNumId="6" w15:restartNumberingAfterBreak="0">
     <w:nsid w:val="2D7405D1"/>
     <w:multiLevelType w:val="singleLevel"/>
     <w:tmpl w:val="9E54A60A"/>
@@ -37124,7 +37117,7 @@
       </w:rPr>
     </w:lvl>
   </w:abstractNum>
-  <w:abstractNum w:abstractNumId="7">
+  <w:abstractNum w:abstractNumId="7" w15:restartNumberingAfterBreak="0">
     <w:nsid w:val="32CB5D6D"/>
     <w:multiLevelType w:val="hybridMultilevel"/>
     <w:tmpl w:val="C9623208"/>
@@ -37237,7 +37230,7 @@
       </w:rPr>
     </w:lvl>
   </w:abstractNum>
-  <w:abstractNum w:abstractNumId="8">
+  <w:abstractNum w:abstractNumId="8" w15:restartNumberingAfterBreak="0">
     <w:nsid w:val="3874682D"/>
     <w:multiLevelType w:val="hybridMultilevel"/>
     <w:tmpl w:val="AA563720"/>
@@ -37350,7 +37343,7 @@
       </w:rPr>
     </w:lvl>
   </w:abstractNum>
-  <w:abstractNum w:abstractNumId="9">
+  <w:abstractNum w:abstractNumId="9" w15:restartNumberingAfterBreak="0">
     <w:nsid w:val="3E160048"/>
     <w:multiLevelType w:val="hybridMultilevel"/>
     <w:tmpl w:val="DFAEB88E"/>
@@ -37439,7 +37432,7 @@
       </w:pPr>
     </w:lvl>
   </w:abstractNum>
-  <w:abstractNum w:abstractNumId="10">
+  <w:abstractNum w:abstractNumId="10" w15:restartNumberingAfterBreak="0">
     <w:nsid w:val="475A0BE2"/>
     <w:multiLevelType w:val="hybridMultilevel"/>
     <w:tmpl w:val="F63CFC12"/>
@@ -37528,7 +37521,7 @@
       </w:pPr>
     </w:lvl>
   </w:abstractNum>
-  <w:abstractNum w:abstractNumId="11">
+  <w:abstractNum w:abstractNumId="11" w15:restartNumberingAfterBreak="0">
     <w:nsid w:val="487D265F"/>
     <w:multiLevelType w:val="hybridMultilevel"/>
     <w:tmpl w:val="672A3826"/>
@@ -37614,7 +37607,7 @@
       </w:pPr>
     </w:lvl>
   </w:abstractNum>
-  <w:abstractNum w:abstractNumId="12">
+  <w:abstractNum w:abstractNumId="12" w15:restartNumberingAfterBreak="0">
     <w:nsid w:val="4F257B66"/>
     <w:multiLevelType w:val="singleLevel"/>
     <w:tmpl w:val="B8C6F782"/>
@@ -37633,7 +37626,7 @@
       </w:rPr>
     </w:lvl>
   </w:abstractNum>
-  <w:abstractNum w:abstractNumId="13">
+  <w:abstractNum w:abstractNumId="13" w15:restartNumberingAfterBreak="0">
     <w:nsid w:val="50FE5CE3"/>
     <w:multiLevelType w:val="hybridMultilevel"/>
     <w:tmpl w:val="9A1806D8"/>
@@ -37749,7 +37742,7 @@
       </w:pPr>
     </w:lvl>
   </w:abstractNum>
-  <w:abstractNum w:abstractNumId="14">
+  <w:abstractNum w:abstractNumId="14" w15:restartNumberingAfterBreak="0">
     <w:nsid w:val="53397B09"/>
     <w:multiLevelType w:val="hybridMultilevel"/>
     <w:tmpl w:val="9DE865D2"/>
@@ -37862,7 +37855,7 @@
       </w:rPr>
     </w:lvl>
   </w:abstractNum>
-  <w:abstractNum w:abstractNumId="15">
+  <w:abstractNum w:abstractNumId="15" w15:restartNumberingAfterBreak="0">
     <w:nsid w:val="5EBA55F3"/>
     <w:multiLevelType w:val="hybridMultilevel"/>
     <w:tmpl w:val="4C06D1F2"/>
@@ -38002,7 +37995,7 @@
       </w:rPr>
     </w:lvl>
   </w:abstractNum>
-  <w:abstractNum w:abstractNumId="16">
+  <w:abstractNum w:abstractNumId="16" w15:restartNumberingAfterBreak="0">
     <w:nsid w:val="5EFF2CE0"/>
     <w:multiLevelType w:val="hybridMultilevel"/>
     <w:tmpl w:val="7472BEE6"/>
@@ -38142,7 +38135,7 @@
       </w:rPr>
     </w:lvl>
   </w:abstractNum>
-  <w:abstractNum w:abstractNumId="17">
+  <w:abstractNum w:abstractNumId="17" w15:restartNumberingAfterBreak="0">
     <w:nsid w:val="5F156B4F"/>
     <w:multiLevelType w:val="multilevel"/>
     <w:tmpl w:val="823EFC6E"/>
@@ -38235,7 +38228,7 @@
       </w:pPr>
     </w:lvl>
   </w:abstractNum>
-  <w:abstractNum w:abstractNumId="18">
+  <w:abstractNum w:abstractNumId="18" w15:restartNumberingAfterBreak="0">
     <w:nsid w:val="63905FEE"/>
     <w:multiLevelType w:val="multilevel"/>
     <w:tmpl w:val="0416001D"/>
@@ -38321,7 +38314,7 @@
       </w:pPr>
     </w:lvl>
   </w:abstractNum>
-  <w:abstractNum w:abstractNumId="19">
+  <w:abstractNum w:abstractNumId="19" w15:restartNumberingAfterBreak="0">
     <w:nsid w:val="6AD52925"/>
     <w:multiLevelType w:val="multilevel"/>
     <w:tmpl w:val="E02E03DA"/>
@@ -38436,7 +38429,7 @@
       </w:rPr>
     </w:lvl>
   </w:abstractNum>
-  <w:abstractNum w:abstractNumId="20">
+  <w:abstractNum w:abstractNumId="20" w15:restartNumberingAfterBreak="0">
     <w:nsid w:val="70762035"/>
     <w:multiLevelType w:val="multilevel"/>
     <w:tmpl w:val="733682B8"/>
@@ -38550,7 +38543,7 @@
       </w:pPr>
     </w:lvl>
   </w:abstractNum>
-  <w:abstractNum w:abstractNumId="21">
+  <w:abstractNum w:abstractNumId="21" w15:restartNumberingAfterBreak="0">
     <w:nsid w:val="76B70F58"/>
     <w:multiLevelType w:val="multilevel"/>
     <w:tmpl w:val="BBCE5936"/>
@@ -38782,7 +38775,7 @@
 </file>
 
 <file path=word/styles.xml><?xml version="1.0" encoding="utf-8"?>
-<w:styles xmlns:mc="http://schemas.openxmlformats.org/markup-compatibility/2006" xmlns:r="http://schemas.openxmlformats.org/officeDocument/2006/relationships" xmlns:w="http://schemas.openxmlformats.org/wordprocessingml/2006/main" xmlns:w14="http://schemas.microsoft.com/office/word/2010/wordml" xmlns:w15="http://schemas.microsoft.com/office/word/2012/wordml" mc:Ignorable="w14 w15">
+<w:styles xmlns:mc="http://schemas.openxmlformats.org/markup-compatibility/2006" xmlns:r="http://schemas.openxmlformats.org/officeDocument/2006/relationships" xmlns:w="http://schemas.openxmlformats.org/wordprocessingml/2006/main" xmlns:w14="http://schemas.microsoft.com/office/word/2010/wordml" xmlns:w15="http://schemas.microsoft.com/office/word/2012/wordml" xmlns:w16se="http://schemas.microsoft.com/office/word/2015/wordml/symex" mc:Ignorable="w14 w15 w16se">
   <w:docDefaults>
     <w:rPrDefault>
       <w:rPr>
@@ -38792,7 +38785,7 @@
     </w:rPrDefault>
     <w:pPrDefault/>
   </w:docDefaults>
-  <w:latentStyles w:defLockedState="0" w:defUIPriority="0" w:defSemiHidden="0" w:defUnhideWhenUsed="0" w:defQFormat="0" w:count="371">
+  <w:latentStyles w:defLockedState="0" w:defUIPriority="0" w:defSemiHidden="0" w:defUnhideWhenUsed="0" w:defQFormat="0" w:count="372">
     <w:lsdException w:name="Normal" w:qFormat="1"/>
     <w:lsdException w:name="heading 1" w:qFormat="1"/>
     <w:lsdException w:name="heading 2" w:qFormat="1"/>
@@ -38888,7 +38881,6 @@
     <w:lsdException w:name="HTML Sample" w:semiHidden="1" w:unhideWhenUsed="1"/>
     <w:lsdException w:name="HTML Typewriter" w:semiHidden="1" w:unhideWhenUsed="1"/>
     <w:lsdException w:name="HTML Variable" w:semiHidden="1" w:unhideWhenUsed="1"/>
-    <w:lsdException w:name="Normal Table" w:semiHidden="1" w:unhideWhenUsed="1"/>
     <w:lsdException w:name="annotation subject" w:semiHidden="1" w:unhideWhenUsed="1"/>
     <w:lsdException w:name="No List" w:semiHidden="1" w:uiPriority="99" w:unhideWhenUsed="1"/>
     <w:lsdException w:name="Outline List 1" w:semiHidden="1" w:unhideWhenUsed="1"/>
@@ -38935,9 +38927,7 @@
     <w:lsdException w:name="Table Subtle 2" w:semiHidden="1" w:unhideWhenUsed="1"/>
     <w:lsdException w:name="Table Web 1" w:semiHidden="1" w:unhideWhenUsed="1"/>
     <w:lsdException w:name="Table Web 2" w:semiHidden="1" w:unhideWhenUsed="1"/>
-    <w:lsdException w:name="Table Web 3" w:semiHidden="1" w:unhideWhenUsed="1"/>
     <w:lsdException w:name="Balloon Text" w:semiHidden="1" w:unhideWhenUsed="1"/>
-    <w:lsdException w:name="Table Theme" w:semiHidden="1" w:unhideWhenUsed="1"/>
     <w:lsdException w:name="Placeholder Text" w:semiHidden="1" w:uiPriority="99"/>
     <w:lsdException w:name="No Spacing" w:uiPriority="1" w:qFormat="1"/>
     <w:lsdException w:name="Light Shading" w:uiPriority="60"/>
@@ -39144,6 +39134,7 @@
     <w:lsdException w:name="List Table 5 Dark Accent 6" w:uiPriority="50"/>
     <w:lsdException w:name="List Table 6 Colorful Accent 6" w:uiPriority="51"/>
     <w:lsdException w:name="List Table 7 Colorful Accent 6" w:uiPriority="52"/>
+    <w:lsdException w:name="Mention" w:semiHidden="1" w:uiPriority="99" w:unhideWhenUsed="1"/>
   </w:latentStyles>
   <w:style w:type="paragraph" w:default="1" w:styleId="Normal">
     <w:name w:val="Normal"/>
@@ -39877,7 +39868,6 @@
       <w:jc w:val="both"/>
     </w:pPr>
     <w:tblPr>
-      <w:tblInd w:w="0" w:type="dxa"/>
       <w:tblBorders>
         <w:top w:val="single" w:sz="4" w:space="0" w:color="auto"/>
         <w:left w:val="single" w:sz="4" w:space="0" w:color="auto"/>
@@ -39886,12 +39876,6 @@
         <w:insideH w:val="single" w:sz="4" w:space="0" w:color="auto"/>
         <w:insideV w:val="single" w:sz="4" w:space="0" w:color="auto"/>
       </w:tblBorders>
-      <w:tblCellMar>
-        <w:top w:w="0" w:type="dxa"/>
-        <w:left w:w="108" w:type="dxa"/>
-        <w:bottom w:w="0" w:type="dxa"/>
-        <w:right w:w="108" w:type="dxa"/>
-      </w:tblCellMar>
     </w:tblPr>
   </w:style>
   <w:style w:type="paragraph" w:styleId="Textodebalo">
@@ -40799,7 +40783,7 @@
 </file>
 
 <file path=customXml/itemProps1.xml><?xml version="1.0" encoding="utf-8"?>
-<ds:datastoreItem xmlns:ds="http://schemas.openxmlformats.org/officeDocument/2006/customXml" ds:itemID="{305C863C-CC9B-429F-BC93-1F195D612ECD}">
+<ds:datastoreItem xmlns:ds="http://schemas.openxmlformats.org/officeDocument/2006/customXml" ds:itemID="{7809479A-CE94-47C6-B6DF-9DB52CA9C50F}">
   <ds:schemaRefs>
     <ds:schemaRef ds:uri="http://schemas.openxmlformats.org/officeDocument/2006/bibliography"/>
   </ds:schemaRefs>

</xml_diff>